<commit_message>
Fixed Player Controller Version History
Fixed Player Controller Version History
and Update External Document
</commit_message>
<xml_diff>
--- a/2D_SSCA_SPACE_SHOOT-External Game Document.docx
+++ b/2D_SSCA_SPACE_SHOOT-External Game Document.docx
@@ -417,6 +417,7 @@
                       </w:rPr>
                       <w:t>[</w:t>
                     </w:r>
+                    <w:proofErr w:type="spellStart"/>
                     <w:r>
                       <w:rPr>
                         <w:rFonts w:eastAsia="맑은 고딕" w:hint="eastAsia"/>
@@ -427,7 +428,20 @@
                         <w:u w:val="single"/>
                         <w:lang w:eastAsia="ko-KR"/>
                       </w:rPr>
-                      <w:t>Sangbeom Yi;</w:t>
+                      <w:t>Sangbeom</w:t>
+                    </w:r>
+                    <w:proofErr w:type="spellEnd"/>
+                    <w:r>
+                      <w:rPr>
+                        <w:rFonts w:eastAsia="맑은 고딕" w:hint="eastAsia"/>
+                        <w:b/>
+                        <w:bCs/>
+                        <w:sz w:val="28"/>
+                        <w:szCs w:val="28"/>
+                        <w:u w:val="single"/>
+                        <w:lang w:eastAsia="ko-KR"/>
+                      </w:rPr>
+                      <w:t xml:space="preserve"> Yi;</w:t>
                     </w:r>
                     <w:r>
                       <w:rPr>
@@ -658,8 +672,20 @@
           <w:szCs w:val="24"/>
           <w:lang w:eastAsia="ko-KR"/>
         </w:rPr>
-        <w:t># GitHub</w:t>
-      </w:r>
+        <w:t xml:space="preserve"># </w:t>
+      </w:r>
+      <w:proofErr w:type="spellStart"/>
+      <w:r>
+        <w:rPr>
+          <w:rFonts w:eastAsia="맑은 고딕" w:hint="eastAsia"/>
+          <w:b/>
+          <w:sz w:val="24"/>
+          <w:szCs w:val="24"/>
+          <w:lang w:eastAsia="ko-KR"/>
+        </w:rPr>
+        <w:t>GitHub</w:t>
+      </w:r>
+      <w:proofErr w:type="spellEnd"/>
       <w:r>
         <w:rPr>
           <w:rFonts w:eastAsia="맑은 고딕" w:hint="eastAsia"/>
@@ -688,8 +714,54 @@
           <w:szCs w:val="24"/>
           <w:lang w:eastAsia="ko-KR"/>
         </w:rPr>
-        <w:t>s more newest than eCentennial Dropbox)</w:t>
-      </w:r>
+        <w:t xml:space="preserve">s more newest than </w:t>
+      </w:r>
+      <w:proofErr w:type="spellStart"/>
+      <w:r>
+        <w:rPr>
+          <w:rFonts w:eastAsia="맑은 고딕" w:hint="eastAsia"/>
+          <w:b/>
+          <w:sz w:val="24"/>
+          <w:szCs w:val="24"/>
+          <w:lang w:eastAsia="ko-KR"/>
+        </w:rPr>
+        <w:t>eCentennial</w:t>
+      </w:r>
+      <w:proofErr w:type="spellEnd"/>
+      <w:r>
+        <w:rPr>
+          <w:rFonts w:eastAsia="맑은 고딕" w:hint="eastAsia"/>
+          <w:b/>
+          <w:sz w:val="24"/>
+          <w:szCs w:val="24"/>
+          <w:lang w:eastAsia="ko-KR"/>
+        </w:rPr>
+        <w:t xml:space="preserve"> </w:t>
+      </w:r>
+      <w:proofErr w:type="spellStart"/>
+      <w:r>
+        <w:rPr>
+          <w:rFonts w:eastAsia="맑은 고딕" w:hint="eastAsia"/>
+          <w:b/>
+          <w:sz w:val="24"/>
+          <w:szCs w:val="24"/>
+          <w:lang w:eastAsia="ko-KR"/>
+        </w:rPr>
+        <w:t>Dropbox</w:t>
+      </w:r>
+      <w:proofErr w:type="spellEnd"/>
+      <w:proofErr w:type="gramStart"/>
+      <w:r>
+        <w:rPr>
+          <w:rFonts w:eastAsia="맑은 고딕" w:hint="eastAsia"/>
+          <w:b/>
+          <w:sz w:val="24"/>
+          <w:szCs w:val="24"/>
+          <w:lang w:eastAsia="ko-KR"/>
+        </w:rPr>
+        <w:t>)</w:t>
+      </w:r>
+      <w:proofErr w:type="gramEnd"/>
       <w:r>
         <w:rPr>
           <w:rFonts w:eastAsia="맑은 고딕"/>
@@ -742,15 +814,38 @@
         </w:rPr>
         <w:t>#</w:t>
       </w:r>
-      <w:r>
-        <w:rPr>
-          <w:rFonts w:eastAsia="맑은 고딕" w:hint="eastAsia"/>
-          <w:b/>
-          <w:sz w:val="24"/>
-          <w:szCs w:val="24"/>
-          <w:lang w:eastAsia="ko-KR"/>
-        </w:rPr>
-        <w:t>eCentennial Dropb</w:t>
+      <w:proofErr w:type="spellStart"/>
+      <w:r>
+        <w:rPr>
+          <w:rFonts w:eastAsia="맑은 고딕" w:hint="eastAsia"/>
+          <w:b/>
+          <w:sz w:val="24"/>
+          <w:szCs w:val="24"/>
+          <w:lang w:eastAsia="ko-KR"/>
+        </w:rPr>
+        <w:t>eCentennial</w:t>
+      </w:r>
+      <w:proofErr w:type="spellEnd"/>
+      <w:r>
+        <w:rPr>
+          <w:rFonts w:eastAsia="맑은 고딕" w:hint="eastAsia"/>
+          <w:b/>
+          <w:sz w:val="24"/>
+          <w:szCs w:val="24"/>
+          <w:lang w:eastAsia="ko-KR"/>
+        </w:rPr>
+        <w:t xml:space="preserve"> </w:t>
+      </w:r>
+      <w:proofErr w:type="spellStart"/>
+      <w:r>
+        <w:rPr>
+          <w:rFonts w:eastAsia="맑은 고딕" w:hint="eastAsia"/>
+          <w:b/>
+          <w:sz w:val="24"/>
+          <w:szCs w:val="24"/>
+          <w:lang w:eastAsia="ko-KR"/>
+        </w:rPr>
+        <w:t>Dropb</w:t>
       </w:r>
       <w:r>
         <w:rPr>
@@ -762,17 +857,7 @@
         </w:rPr>
         <w:t>ox</w:t>
       </w:r>
-    </w:p>
-    <w:p>
-      <w:pPr>
-        <w:jc w:val="right"/>
-        <w:rPr>
-          <w:rFonts w:eastAsia="맑은 고딕"/>
-          <w:sz w:val="24"/>
-          <w:szCs w:val="24"/>
-          <w:lang w:eastAsia="ko-KR"/>
-        </w:rPr>
-      </w:pPr>
+      <w:proofErr w:type="spellEnd"/>
     </w:p>
     <w:p>
       <w:pPr>
@@ -843,106 +928,20 @@
         <w:wordWrap w:val="0"/>
         <w:jc w:val="right"/>
         <w:rPr>
-          <w:rFonts w:eastAsia="맑은 고딕"/>
-          <w:sz w:val="24"/>
-          <w:szCs w:val="24"/>
-          <w:u w:val="single"/>
-          <w:lang w:eastAsia="ko-KR"/>
-        </w:rPr>
-      </w:pPr>
-      <w:r>
-        <w:rPr>
-          <w:rFonts w:eastAsia="맑은 고딕" w:hint="eastAsia"/>
-          <w:sz w:val="24"/>
-          <w:szCs w:val="24"/>
-          <w:lang w:eastAsia="ko-KR"/>
-        </w:rPr>
-        <w:t>Version 0.1.0</w:t>
-      </w:r>
-      <w:r>
-        <w:rPr>
-          <w:rFonts w:eastAsia="맑은 고딕"/>
-          <w:sz w:val="24"/>
-          <w:szCs w:val="24"/>
-          <w:lang w:eastAsia="ko-KR"/>
-        </w:rPr>
-        <w:br/>
-      </w:r>
-      <w:r>
-        <w:rPr>
-          <w:rFonts w:eastAsia="맑은 고딕" w:hint="eastAsia"/>
-          <w:sz w:val="24"/>
-          <w:szCs w:val="24"/>
-          <w:lang w:eastAsia="ko-KR"/>
-        </w:rPr>
-        <w:t xml:space="preserve">Create default </w:t>
-      </w:r>
-      <w:r>
-        <w:rPr>
-          <w:rFonts w:eastAsia="맑은 고딕" w:hint="eastAsia"/>
-          <w:sz w:val="24"/>
-          <w:szCs w:val="24"/>
-          <w:u w:val="single"/>
-          <w:lang w:eastAsia="ko-KR"/>
-        </w:rPr>
-        <w:t>Camera</w:t>
-      </w:r>
-      <w:r>
-        <w:rPr>
-          <w:rFonts w:eastAsia="맑은 고딕" w:hint="eastAsia"/>
-          <w:sz w:val="24"/>
-          <w:szCs w:val="24"/>
-          <w:lang w:eastAsia="ko-KR"/>
-        </w:rPr>
-        <w:t xml:space="preserve">, </w:t>
-      </w:r>
-      <w:r>
-        <w:rPr>
-          <w:rFonts w:eastAsia="맑은 고딕" w:hint="eastAsia"/>
-          <w:sz w:val="24"/>
-          <w:szCs w:val="24"/>
-          <w:u w:val="single"/>
-          <w:lang w:eastAsia="ko-KR"/>
-        </w:rPr>
-        <w:t>Player</w:t>
-      </w:r>
-      <w:r>
-        <w:rPr>
-          <w:rFonts w:eastAsia="맑은 고딕" w:hint="eastAsia"/>
-          <w:sz w:val="24"/>
-          <w:szCs w:val="24"/>
-          <w:lang w:eastAsia="ko-KR"/>
-        </w:rPr>
-        <w:t xml:space="preserve">, </w:t>
-      </w:r>
-      <w:r>
-        <w:rPr>
-          <w:rFonts w:eastAsia="맑은 고딕" w:hint="eastAsia"/>
-          <w:sz w:val="24"/>
-          <w:szCs w:val="24"/>
-          <w:u w:val="single"/>
-          <w:lang w:eastAsia="ko-KR"/>
-        </w:rPr>
-        <w:t>Enemy</w:t>
-      </w:r>
-      <w:r>
-        <w:rPr>
-          <w:rFonts w:eastAsia="맑은 고딕"/>
-          <w:sz w:val="24"/>
-          <w:szCs w:val="24"/>
-          <w:u w:val="single"/>
-          <w:lang w:eastAsia="ko-KR"/>
-        </w:rPr>
-        <w:br/>
-      </w:r>
-      <w:r>
-        <w:rPr>
-          <w:rFonts w:eastAsia="맑은 고딕" w:hint="eastAsia"/>
-          <w:sz w:val="24"/>
-          <w:szCs w:val="24"/>
-          <w:lang w:eastAsia="ko-KR"/>
-        </w:rPr>
-        <w:t>Scroll Background</w:t>
+          <w:rFonts w:eastAsia="맑은 고딕" w:hint="eastAsia"/>
+          <w:sz w:val="24"/>
+          <w:szCs w:val="24"/>
+          <w:lang w:eastAsia="ko-KR"/>
+        </w:rPr>
+      </w:pPr>
+      <w:r>
+        <w:rPr>
+          <w:rFonts w:eastAsia="맑은 고딕" w:hint="eastAsia"/>
+          <w:sz w:val="24"/>
+          <w:szCs w:val="24"/>
+          <w:lang w:eastAsia="ko-KR"/>
+        </w:rPr>
+        <w:t>--------------------------------------------------------------------------------</w:t>
       </w:r>
     </w:p>
     <w:p>
@@ -950,68 +949,267 @@
         <w:wordWrap w:val="0"/>
         <w:jc w:val="right"/>
         <w:rPr>
-          <w:rFonts w:eastAsia="맑은 고딕"/>
-          <w:sz w:val="24"/>
-          <w:szCs w:val="24"/>
-          <w:lang w:eastAsia="ko-KR"/>
-        </w:rPr>
-      </w:pPr>
-      <w:r>
-        <w:rPr>
-          <w:rFonts w:eastAsia="맑은 고딕" w:hint="eastAsia"/>
-          <w:sz w:val="24"/>
-          <w:szCs w:val="24"/>
-          <w:lang w:eastAsia="ko-KR"/>
-        </w:rPr>
-        <w:t>Ver</w:t>
-      </w:r>
-      <w:r>
-        <w:rPr>
-          <w:rFonts w:eastAsia="맑은 고딕" w:hint="eastAsia"/>
-          <w:sz w:val="24"/>
-          <w:szCs w:val="24"/>
-          <w:lang w:eastAsia="ko-KR"/>
-        </w:rPr>
-        <w:t>sion 0.2.0</w:t>
-      </w:r>
-      <w:r>
-        <w:rPr>
-          <w:rFonts w:eastAsia="맑은 고딕"/>
-          <w:sz w:val="24"/>
-          <w:szCs w:val="24"/>
-          <w:lang w:eastAsia="ko-KR"/>
-        </w:rPr>
-        <w:br/>
-      </w:r>
-      <w:r>
-        <w:rPr>
-          <w:rFonts w:eastAsia="맑은 고딕" w:hint="eastAsia"/>
-          <w:sz w:val="24"/>
-          <w:szCs w:val="24"/>
-          <w:lang w:eastAsia="ko-KR"/>
-        </w:rPr>
-        <w:t xml:space="preserve"> Player can shot the bullet</w:t>
-      </w:r>
+          <w:rFonts w:eastAsia="맑은 고딕" w:hint="eastAsia"/>
+          <w:sz w:val="24"/>
+          <w:szCs w:val="24"/>
+          <w:lang w:eastAsia="ko-KR"/>
+        </w:rPr>
+      </w:pPr>
+      <w:r>
+        <w:rPr>
+          <w:rFonts w:eastAsia="맑은 고딕" w:hint="eastAsia"/>
+          <w:sz w:val="24"/>
+          <w:szCs w:val="24"/>
+          <w:lang w:eastAsia="ko-KR"/>
+        </w:rPr>
+        <w:t>All Source code has each version History</w:t>
+      </w:r>
+    </w:p>
+    <w:tbl>
+      <w:tblPr>
+        <w:tblStyle w:val="ac"/>
+        <w:tblW w:w="0" w:type="auto"/>
+        <w:tblLook w:val="04A0"/>
+      </w:tblPr>
+      <w:tblGrid>
+        <w:gridCol w:w="4779"/>
+        <w:gridCol w:w="4779"/>
+      </w:tblGrid>
+      <w:tr>
+        <w:tc>
+          <w:tcPr>
+            <w:tcW w:w="9558" w:type="dxa"/>
+            <w:gridSpan w:val="2"/>
+          </w:tcPr>
+          <w:p>
+            <w:pPr>
+              <w:jc w:val="center"/>
+              <w:rPr>
+                <w:rFonts w:eastAsia="맑은 고딕" w:hint="eastAsia"/>
+                <w:sz w:val="24"/>
+                <w:szCs w:val="24"/>
+                <w:lang w:eastAsia="ko-KR"/>
+              </w:rPr>
+            </w:pPr>
+            <w:r>
+              <w:rPr>
+                <w:rFonts w:eastAsia="맑은 고딕" w:hint="eastAsia"/>
+                <w:sz w:val="24"/>
+                <w:szCs w:val="24"/>
+                <w:lang w:eastAsia="ko-KR"/>
+              </w:rPr>
+              <w:drawing>
+                <wp:inline distT="0" distB="0" distL="0" distR="0">
+                  <wp:extent cx="4552950" cy="2631250"/>
+                  <wp:effectExtent l="19050" t="0" r="0" b="0"/>
+                  <wp:docPr id="8" name="図 3" descr="Cap 2015-10-05 14-02-22-098.png"/>
+                  <wp:cNvGraphicFramePr>
+                    <a:graphicFrameLocks xmlns:a="http://schemas.openxmlformats.org/drawingml/2006/main" noChangeAspect="1"/>
+                  </wp:cNvGraphicFramePr>
+                  <a:graphic xmlns:a="http://schemas.openxmlformats.org/drawingml/2006/main">
+                    <a:graphicData uri="http://schemas.openxmlformats.org/drawingml/2006/picture">
+                      <pic:pic xmlns:pic="http://schemas.openxmlformats.org/drawingml/2006/picture">
+                        <pic:nvPicPr>
+                          <pic:cNvPr id="0" name="Cap 2015-10-05 14-02-22-098.png"/>
+                          <pic:cNvPicPr/>
+                        </pic:nvPicPr>
+                        <pic:blipFill>
+                          <a:blip r:embed="rId13" cstate="print"/>
+                          <a:stretch>
+                            <a:fillRect/>
+                          </a:stretch>
+                        </pic:blipFill>
+                        <pic:spPr>
+                          <a:xfrm>
+                            <a:off x="0" y="0"/>
+                            <a:ext cx="4552958" cy="2631254"/>
+                          </a:xfrm>
+                          <a:prstGeom prst="rect">
+                            <a:avLst/>
+                          </a:prstGeom>
+                        </pic:spPr>
+                      </pic:pic>
+                    </a:graphicData>
+                  </a:graphic>
+                </wp:inline>
+              </w:drawing>
+            </w:r>
+          </w:p>
+        </w:tc>
+      </w:tr>
+      <w:tr>
+        <w:tc>
+          <w:tcPr>
+            <w:tcW w:w="4779" w:type="dxa"/>
+          </w:tcPr>
+          <w:p>
+            <w:pPr>
+              <w:jc w:val="right"/>
+              <w:rPr>
+                <w:rFonts w:eastAsia="맑은 고딕" w:hint="eastAsia"/>
+                <w:sz w:val="24"/>
+                <w:szCs w:val="24"/>
+                <w:lang w:eastAsia="ko-KR"/>
+              </w:rPr>
+            </w:pPr>
+            <w:r>
+              <w:rPr>
+                <w:rFonts w:eastAsia="맑은 고딕" w:hint="eastAsia"/>
+                <w:sz w:val="24"/>
+                <w:szCs w:val="24"/>
+                <w:lang w:eastAsia="ko-KR"/>
+              </w:rPr>
+              <w:drawing>
+                <wp:inline distT="0" distB="0" distL="0" distR="0">
+                  <wp:extent cx="2876763" cy="1662546"/>
+                  <wp:effectExtent l="19050" t="0" r="0" b="0"/>
+                  <wp:docPr id="13" name="図 5" descr="Cap 2015-10-05 14-02-39-124.png"/>
+                  <wp:cNvGraphicFramePr>
+                    <a:graphicFrameLocks xmlns:a="http://schemas.openxmlformats.org/drawingml/2006/main" noChangeAspect="1"/>
+                  </wp:cNvGraphicFramePr>
+                  <a:graphic xmlns:a="http://schemas.openxmlformats.org/drawingml/2006/main">
+                    <a:graphicData uri="http://schemas.openxmlformats.org/drawingml/2006/picture">
+                      <pic:pic xmlns:pic="http://schemas.openxmlformats.org/drawingml/2006/picture">
+                        <pic:nvPicPr>
+                          <pic:cNvPr id="0" name="Cap 2015-10-05 14-02-39-124.png"/>
+                          <pic:cNvPicPr/>
+                        </pic:nvPicPr>
+                        <pic:blipFill>
+                          <a:blip r:embed="rId14" cstate="print"/>
+                          <a:stretch>
+                            <a:fillRect/>
+                          </a:stretch>
+                        </pic:blipFill>
+                        <pic:spPr>
+                          <a:xfrm>
+                            <a:off x="0" y="0"/>
+                            <a:ext cx="2879804" cy="1664304"/>
+                          </a:xfrm>
+                          <a:prstGeom prst="rect">
+                            <a:avLst/>
+                          </a:prstGeom>
+                        </pic:spPr>
+                      </pic:pic>
+                    </a:graphicData>
+                  </a:graphic>
+                </wp:inline>
+              </w:drawing>
+            </w:r>
+          </w:p>
+        </w:tc>
+        <w:tc>
+          <w:tcPr>
+            <w:tcW w:w="4779" w:type="dxa"/>
+          </w:tcPr>
+          <w:p>
+            <w:pPr>
+              <w:jc w:val="center"/>
+              <w:rPr>
+                <w:rFonts w:eastAsia="맑은 고딕" w:hint="eastAsia"/>
+                <w:sz w:val="24"/>
+                <w:szCs w:val="24"/>
+                <w:lang w:eastAsia="ko-KR"/>
+              </w:rPr>
+            </w:pPr>
+            <w:r>
+              <w:rPr>
+                <w:rFonts w:eastAsia="맑은 고딕" w:hint="eastAsia"/>
+                <w:sz w:val="24"/>
+                <w:szCs w:val="24"/>
+                <w:lang w:eastAsia="ko-KR"/>
+              </w:rPr>
+              <w:drawing>
+                <wp:inline distT="0" distB="0" distL="0" distR="0">
+                  <wp:extent cx="2866654" cy="1656703"/>
+                  <wp:effectExtent l="19050" t="0" r="0" b="0"/>
+                  <wp:docPr id="14" name="図 6" descr="Cap 2015-10-05 14-02-57-501.png"/>
+                  <wp:cNvGraphicFramePr>
+                    <a:graphicFrameLocks xmlns:a="http://schemas.openxmlformats.org/drawingml/2006/main" noChangeAspect="1"/>
+                  </wp:cNvGraphicFramePr>
+                  <a:graphic xmlns:a="http://schemas.openxmlformats.org/drawingml/2006/main">
+                    <a:graphicData uri="http://schemas.openxmlformats.org/drawingml/2006/picture">
+                      <pic:pic xmlns:pic="http://schemas.openxmlformats.org/drawingml/2006/picture">
+                        <pic:nvPicPr>
+                          <pic:cNvPr id="0" name="Cap 2015-10-05 14-02-57-501.png"/>
+                          <pic:cNvPicPr/>
+                        </pic:nvPicPr>
+                        <pic:blipFill>
+                          <a:blip r:embed="rId15" cstate="print"/>
+                          <a:stretch>
+                            <a:fillRect/>
+                          </a:stretch>
+                        </pic:blipFill>
+                        <pic:spPr>
+                          <a:xfrm>
+                            <a:off x="0" y="0"/>
+                            <a:ext cx="2866937" cy="1656867"/>
+                          </a:xfrm>
+                          <a:prstGeom prst="rect">
+                            <a:avLst/>
+                          </a:prstGeom>
+                        </pic:spPr>
+                      </pic:pic>
+                    </a:graphicData>
+                  </a:graphic>
+                </wp:inline>
+              </w:drawing>
+            </w:r>
+          </w:p>
+        </w:tc>
+      </w:tr>
+    </w:tbl>
+    <w:p>
+      <w:pPr>
+        <w:ind w:right="120"/>
+        <w:jc w:val="right"/>
+        <w:rPr>
+          <w:rFonts w:eastAsia="맑은 고딕" w:hint="eastAsia"/>
+          <w:sz w:val="24"/>
+          <w:szCs w:val="24"/>
+          <w:lang w:eastAsia="ko-KR"/>
+        </w:rPr>
+      </w:pPr>
     </w:p>
     <w:p>
       <w:pPr>
         <w:wordWrap w:val="0"/>
         <w:jc w:val="right"/>
         <w:rPr>
-          <w:rFonts w:eastAsia="맑은 고딕"/>
-          <w:sz w:val="24"/>
-          <w:szCs w:val="24"/>
-          <w:lang w:eastAsia="ko-KR"/>
-        </w:rPr>
-      </w:pPr>
-      <w:r>
-        <w:rPr>
-          <w:rFonts w:eastAsia="맑은 고딕" w:hint="eastAsia"/>
-          <w:sz w:val="24"/>
-          <w:szCs w:val="24"/>
-          <w:lang w:eastAsia="ko-KR"/>
-        </w:rPr>
-        <w:t>Version 0.2.1</w:t>
+          <w:rFonts w:eastAsia="맑은 고딕" w:hint="eastAsia"/>
+          <w:sz w:val="24"/>
+          <w:szCs w:val="24"/>
+          <w:lang w:eastAsia="ko-KR"/>
+        </w:rPr>
+      </w:pPr>
+      <w:r>
+        <w:rPr>
+          <w:rFonts w:eastAsia="맑은 고딕" w:hint="eastAsia"/>
+          <w:sz w:val="24"/>
+          <w:szCs w:val="24"/>
+          <w:lang w:eastAsia="ko-KR"/>
+        </w:rPr>
+        <w:t>--------------------------------------------------------------------------------</w:t>
+      </w:r>
+    </w:p>
+    <w:p>
+      <w:pPr>
+        <w:jc w:val="right"/>
+        <w:rPr>
+          <w:rFonts w:eastAsia="맑은 고딕"/>
+          <w:sz w:val="24"/>
+          <w:szCs w:val="24"/>
+          <w:u w:val="single"/>
+          <w:lang w:eastAsia="ko-KR"/>
+        </w:rPr>
+      </w:pPr>
+      <w:r>
+        <w:rPr>
+          <w:rFonts w:eastAsia="맑은 고딕" w:hint="eastAsia"/>
+          <w:sz w:val="24"/>
+          <w:szCs w:val="24"/>
+          <w:lang w:eastAsia="ko-KR"/>
+        </w:rPr>
+        <w:t>Version 0.1.0</w:t>
       </w:r>
       <w:r>
         <w:rPr>
@@ -1029,7 +1227,74 @@
           <w:szCs w:val="24"/>
           <w:lang w:eastAsia="ko-KR"/>
         </w:rPr>
-        <w:t>Make Enemy shot function</w:t>
+        <w:t xml:space="preserve">Create default </w:t>
+      </w:r>
+      <w:r>
+        <w:rPr>
+          <w:rFonts w:eastAsia="맑은 고딕" w:hint="eastAsia"/>
+          <w:sz w:val="24"/>
+          <w:szCs w:val="24"/>
+          <w:u w:val="single"/>
+          <w:lang w:eastAsia="ko-KR"/>
+        </w:rPr>
+        <w:t>Camera</w:t>
+      </w:r>
+      <w:r>
+        <w:rPr>
+          <w:rFonts w:eastAsia="맑은 고딕" w:hint="eastAsia"/>
+          <w:sz w:val="24"/>
+          <w:szCs w:val="24"/>
+          <w:lang w:eastAsia="ko-KR"/>
+        </w:rPr>
+        <w:t xml:space="preserve">, </w:t>
+      </w:r>
+      <w:r>
+        <w:rPr>
+          <w:rFonts w:eastAsia="맑은 고딕" w:hint="eastAsia"/>
+          <w:sz w:val="24"/>
+          <w:szCs w:val="24"/>
+          <w:u w:val="single"/>
+          <w:lang w:eastAsia="ko-KR"/>
+        </w:rPr>
+        <w:t>Player</w:t>
+      </w:r>
+      <w:r>
+        <w:rPr>
+          <w:rFonts w:eastAsia="맑은 고딕" w:hint="eastAsia"/>
+          <w:sz w:val="24"/>
+          <w:szCs w:val="24"/>
+          <w:lang w:eastAsia="ko-KR"/>
+        </w:rPr>
+        <w:t xml:space="preserve">, </w:t>
+      </w:r>
+      <w:r>
+        <w:rPr>
+          <w:rFonts w:eastAsia="맑은 고딕" w:hint="eastAsia"/>
+          <w:sz w:val="24"/>
+          <w:szCs w:val="24"/>
+          <w:u w:val="single"/>
+          <w:lang w:eastAsia="ko-KR"/>
+        </w:rPr>
+        <w:t>Enemy</w:t>
+      </w:r>
+      <w:r>
+        <w:rPr>
+          <w:rFonts w:eastAsia="맑은 고딕"/>
+          <w:sz w:val="24"/>
+          <w:szCs w:val="24"/>
+          <w:u w:val="single"/>
+          <w:lang w:eastAsia="ko-KR"/>
+        </w:rPr>
+        <w:br/>
+      </w:r>
+      <w:r>
+        <w:rPr>
+          <w:rFonts w:eastAsia="맑은 고딕" w:hint="eastAsia"/>
+          <w:sz w:val="24"/>
+          <w:szCs w:val="24"/>
+          <w:lang w:eastAsia="ko-KR"/>
+        </w:rPr>
+        <w:t>Scroll Background</w:t>
       </w:r>
     </w:p>
     <w:p>
@@ -1050,6 +1315,94 @@
           <w:szCs w:val="24"/>
           <w:lang w:eastAsia="ko-KR"/>
         </w:rPr>
+        <w:t>Ver</w:t>
+      </w:r>
+      <w:r>
+        <w:rPr>
+          <w:rFonts w:eastAsia="맑은 고딕" w:hint="eastAsia"/>
+          <w:sz w:val="24"/>
+          <w:szCs w:val="24"/>
+          <w:lang w:eastAsia="ko-KR"/>
+        </w:rPr>
+        <w:t>sion 0.2.0</w:t>
+      </w:r>
+      <w:r>
+        <w:rPr>
+          <w:rFonts w:eastAsia="맑은 고딕"/>
+          <w:sz w:val="24"/>
+          <w:szCs w:val="24"/>
+          <w:lang w:eastAsia="ko-KR"/>
+        </w:rPr>
+        <w:br/>
+      </w:r>
+      <w:r>
+        <w:rPr>
+          <w:rFonts w:eastAsia="맑은 고딕" w:hint="eastAsia"/>
+          <w:sz w:val="24"/>
+          <w:szCs w:val="24"/>
+          <w:lang w:eastAsia="ko-KR"/>
+        </w:rPr>
+        <w:t xml:space="preserve"> Player can shot the bullet</w:t>
+      </w:r>
+    </w:p>
+    <w:p>
+      <w:pPr>
+        <w:wordWrap w:val="0"/>
+        <w:jc w:val="right"/>
+        <w:rPr>
+          <w:rFonts w:eastAsia="맑은 고딕"/>
+          <w:sz w:val="24"/>
+          <w:szCs w:val="24"/>
+          <w:lang w:eastAsia="ko-KR"/>
+        </w:rPr>
+      </w:pPr>
+      <w:r>
+        <w:rPr>
+          <w:rFonts w:eastAsia="맑은 고딕" w:hint="eastAsia"/>
+          <w:sz w:val="24"/>
+          <w:szCs w:val="24"/>
+          <w:lang w:eastAsia="ko-KR"/>
+        </w:rPr>
+        <w:t>Version 0.2.1</w:t>
+      </w:r>
+      <w:r>
+        <w:rPr>
+          <w:rFonts w:eastAsia="맑은 고딕"/>
+          <w:sz w:val="24"/>
+          <w:szCs w:val="24"/>
+          <w:lang w:eastAsia="ko-KR"/>
+        </w:rPr>
+        <w:br/>
+      </w:r>
+      <w:r>
+        <w:rPr>
+          <w:rFonts w:eastAsia="맑은 고딕" w:hint="eastAsia"/>
+          <w:sz w:val="24"/>
+          <w:szCs w:val="24"/>
+          <w:lang w:eastAsia="ko-KR"/>
+        </w:rPr>
+        <w:t>Make Enemy shot function</w:t>
+      </w:r>
+    </w:p>
+    <w:p>
+      <w:pPr>
+        <w:wordWrap w:val="0"/>
+        <w:jc w:val="right"/>
+        <w:rPr>
+          <w:rFonts w:eastAsia="맑은 고딕"/>
+          <w:sz w:val="24"/>
+          <w:szCs w:val="24"/>
+          <w:lang w:eastAsia="ko-KR"/>
+        </w:rPr>
+      </w:pPr>
+      <w:r>
+        <w:rPr>
+          <w:rFonts w:eastAsia="맑은 고딕" w:hint="eastAsia"/>
+          <w:sz w:val="24"/>
+          <w:szCs w:val="24"/>
+          <w:lang w:eastAsia="ko-KR"/>
+        </w:rPr>
+        <w:lastRenderedPageBreak/>
         <w:t xml:space="preserve">Version </w:t>
       </w:r>
       <w:r>
@@ -1108,8 +1461,19 @@
           <w:szCs w:val="24"/>
           <w:lang w:eastAsia="ko-KR"/>
         </w:rPr>
-        <w:t>Check a collision [Player to Enemy, Bullet to Enemy]</w:t>
-      </w:r>
+        <w:t>Check a collision [Player to Enemy, Bullet to Enemy</w:t>
+      </w:r>
+      <w:proofErr w:type="gramStart"/>
+      <w:r>
+        <w:rPr>
+          <w:rFonts w:eastAsia="맑은 고딕" w:hint="eastAsia"/>
+          <w:sz w:val="24"/>
+          <w:szCs w:val="24"/>
+          <w:lang w:eastAsia="ko-KR"/>
+        </w:rPr>
+        <w:t>]</w:t>
+      </w:r>
+      <w:proofErr w:type="gramEnd"/>
       <w:r>
         <w:rPr>
           <w:rFonts w:eastAsia="맑은 고딕" w:hint="eastAsia"/>
@@ -1204,7 +1568,7 @@
         <w:wordWrap w:val="0"/>
         <w:jc w:val="right"/>
         <w:rPr>
-          <w:rFonts w:eastAsia="맑은 고딕"/>
+          <w:rFonts w:eastAsia="맑은 고딕" w:hint="eastAsia"/>
           <w:sz w:val="24"/>
           <w:szCs w:val="24"/>
           <w:lang w:eastAsia="ko-KR"/>
@@ -1232,9 +1596,31 @@
     </w:p>
     <w:p>
       <w:pPr>
-        <w:rPr>
-          <w:sz w:val="24"/>
-          <w:szCs w:val="24"/>
+        <w:jc w:val="right"/>
+        <w:rPr>
+          <w:rFonts w:eastAsia="맑은 고딕"/>
+          <w:sz w:val="24"/>
+          <w:szCs w:val="24"/>
+          <w:lang w:eastAsia="ko-KR"/>
+        </w:rPr>
+      </w:pPr>
+      <w:r>
+        <w:rPr>
+          <w:rFonts w:eastAsia="맑은 고딕" w:hint="eastAsia"/>
+          <w:sz w:val="24"/>
+          <w:szCs w:val="24"/>
+          <w:lang w:eastAsia="ko-KR"/>
+        </w:rPr>
+        <w:t>-----------------------------------------------------------------------------------------</w:t>
+      </w:r>
+    </w:p>
+    <w:p>
+      <w:pPr>
+        <w:rPr>
+          <w:rFonts w:eastAsia="맑은 고딕" w:hint="eastAsia"/>
+          <w:sz w:val="24"/>
+          <w:szCs w:val="24"/>
+          <w:lang w:eastAsia="ko-KR"/>
         </w:rPr>
       </w:pPr>
       <w:r>
@@ -1244,55 +1630,6 @@
         </w:rPr>
         <w:br w:type="page"/>
       </w:r>
-    </w:p>
-    <w:p>
-      <w:pPr>
-        <w:jc w:val="right"/>
-        <w:rPr>
-          <w:sz w:val="24"/>
-          <w:szCs w:val="24"/>
-        </w:rPr>
-      </w:pPr>
-      <w:r>
-        <w:rPr>
-          <w:sz w:val="24"/>
-          <w:szCs w:val="24"/>
-        </w:rPr>
-        <w:lastRenderedPageBreak/>
-        <w:t>[This is the body of your video game design document.  You should add and delete sections as they pertain to your game</w:t>
-      </w:r>
-      <w:r>
-        <w:rPr>
-          <w:sz w:val="24"/>
-          <w:szCs w:val="24"/>
-        </w:rPr>
-        <w:t>’s design</w:t>
-      </w:r>
-      <w:r>
-        <w:rPr>
-          <w:sz w:val="24"/>
-          <w:szCs w:val="24"/>
-        </w:rPr>
-        <w:t>.]</w:t>
-      </w:r>
-    </w:p>
-    <w:p>
-      <w:pPr>
-        <w:jc w:val="right"/>
-        <w:rPr>
-          <w:sz w:val="24"/>
-          <w:szCs w:val="24"/>
-        </w:rPr>
-      </w:pPr>
-    </w:p>
-    <w:p>
-      <w:pPr>
-        <w:jc w:val="right"/>
-        <w:rPr>
-          <w:sz w:val="24"/>
-          <w:szCs w:val="24"/>
-        </w:rPr>
-      </w:pPr>
     </w:p>
     <w:p>
       <w:pPr>
@@ -1313,6 +1650,7 @@
           <w:sz w:val="24"/>
           <w:szCs w:val="24"/>
         </w:rPr>
+        <w:lastRenderedPageBreak/>
         <w:t>Game Overview</w:t>
       </w:r>
       <w:r>
@@ -1438,7 +1776,29 @@
           <w:szCs w:val="24"/>
           <w:lang w:eastAsia="ko-KR"/>
         </w:rPr>
-        <w:t>Shot and Destroy the enemy.</w:t>
+        <w:t xml:space="preserve">Shot and </w:t>
+      </w:r>
+      <w:proofErr w:type="gramStart"/>
+      <w:r>
+        <w:rPr>
+          <w:rFonts w:eastAsia="맑은 고딕" w:hint="eastAsia"/>
+          <w:i/>
+          <w:sz w:val="24"/>
+          <w:szCs w:val="24"/>
+          <w:lang w:eastAsia="ko-KR"/>
+        </w:rPr>
+        <w:t>Destroy</w:t>
+      </w:r>
+      <w:proofErr w:type="gramEnd"/>
+      <w:r>
+        <w:rPr>
+          <w:rFonts w:eastAsia="맑은 고딕" w:hint="eastAsia"/>
+          <w:i/>
+          <w:sz w:val="24"/>
+          <w:szCs w:val="24"/>
+          <w:lang w:eastAsia="ko-KR"/>
+        </w:rPr>
+        <w:t xml:space="preserve"> the enemy.</w:t>
       </w:r>
     </w:p>
     <w:p>
@@ -1530,6 +1890,7 @@
         </w:rPr>
         <w:t xml:space="preserve"> </w:t>
       </w:r>
+      <w:proofErr w:type="gramStart"/>
       <w:r>
         <w:rPr>
           <w:rFonts w:eastAsia="맑은 고딕"/>
@@ -1550,6 +1911,7 @@
         </w:rPr>
         <w:t>ixed.</w:t>
       </w:r>
+      <w:proofErr w:type="gramEnd"/>
     </w:p>
     <w:p>
       <w:pPr>
@@ -1618,7 +1980,7 @@
                     <pic:cNvPicPr/>
                   </pic:nvPicPr>
                   <pic:blipFill>
-                    <a:blip r:embed="rId13" cstate="print"/>
+                    <a:blip r:embed="rId16" cstate="print"/>
                     <a:stretch>
                       <a:fillRect/>
                     </a:stretch>
@@ -1875,6 +2237,39 @@
     <w:p>
       <w:pPr>
         <w:rPr>
+          <w:rFonts w:eastAsia="맑은 고딕" w:hint="eastAsia"/>
+          <w:b/>
+          <w:sz w:val="24"/>
+          <w:szCs w:val="24"/>
+          <w:lang w:eastAsia="ko-KR"/>
+        </w:rPr>
+      </w:pPr>
+    </w:p>
+    <w:p>
+      <w:pPr>
+        <w:rPr>
+          <w:rFonts w:eastAsia="맑은 고딕" w:hint="eastAsia"/>
+          <w:b/>
+          <w:sz w:val="24"/>
+          <w:szCs w:val="24"/>
+          <w:lang w:eastAsia="ko-KR"/>
+        </w:rPr>
+      </w:pPr>
+    </w:p>
+    <w:p>
+      <w:pPr>
+        <w:rPr>
+          <w:rFonts w:eastAsia="맑은 고딕" w:hint="eastAsia"/>
+          <w:b/>
+          <w:sz w:val="24"/>
+          <w:szCs w:val="24"/>
+          <w:lang w:eastAsia="ko-KR"/>
+        </w:rPr>
+      </w:pPr>
+    </w:p>
+    <w:p>
+      <w:pPr>
+        <w:rPr>
           <w:rFonts w:eastAsia="맑은 고딕"/>
           <w:b/>
           <w:sz w:val="24"/>
@@ -1905,6 +2300,7 @@
           <w:szCs w:val="24"/>
           <w:lang w:val="en-US" w:eastAsia="ja-JP"/>
         </w:rPr>
+        <w:lastRenderedPageBreak/>
         <w:pict>
           <v:shape id="_x0000_s1037" type="#_x0000_t202" style="position:absolute;left:0;text-align:left;margin-left:330pt;margin-top:25.5pt;width:88.35pt;height:17.15pt;z-index:251669504">
             <v:textbox inset="5.85pt,.7pt,5.85pt,.7pt">
@@ -2397,6 +2793,7 @@
           <w:numId w:val="1"/>
         </w:numPr>
         <w:rPr>
+          <w:rFonts w:hint="eastAsia"/>
           <w:b/>
           <w:sz w:val="24"/>
           <w:szCs w:val="24"/>
@@ -2410,6 +2807,16 @@
         </w:rPr>
         <w:t>Menu and Screen Descriptions</w:t>
       </w:r>
+    </w:p>
+    <w:p>
+      <w:pPr>
+        <w:pStyle w:val="a7"/>
+        <w:rPr>
+          <w:b/>
+          <w:sz w:val="24"/>
+          <w:szCs w:val="24"/>
+        </w:rPr>
+      </w:pPr>
     </w:p>
     <w:p>
       <w:pPr>
@@ -2447,7 +2854,7 @@
                     <pic:cNvPicPr/>
                   </pic:nvPicPr>
                   <pic:blipFill>
-                    <a:blip r:embed="rId14" cstate="print"/>
+                    <a:blip r:embed="rId17" cstate="print"/>
                     <a:stretch>
                       <a:fillRect/>
                     </a:stretch>
@@ -2527,7 +2934,7 @@
                     <pic:cNvPicPr/>
                   </pic:nvPicPr>
                   <pic:blipFill>
-                    <a:blip r:embed="rId15" cstate="print"/>
+                    <a:blip r:embed="rId18" cstate="print"/>
                     <a:stretch>
                       <a:fillRect/>
                     </a:stretch>
@@ -2660,7 +3067,29 @@
           <w:szCs w:val="24"/>
           <w:lang w:eastAsia="ko-KR"/>
         </w:rPr>
-        <w:t>5 wave spawn Boss enemy.</w:t>
+        <w:t xml:space="preserve">5 </w:t>
+      </w:r>
+      <w:proofErr w:type="gramStart"/>
+      <w:r>
+        <w:rPr>
+          <w:rFonts w:eastAsia="맑은 고딕" w:hint="eastAsia"/>
+          <w:i/>
+          <w:sz w:val="24"/>
+          <w:szCs w:val="24"/>
+          <w:lang w:eastAsia="ko-KR"/>
+        </w:rPr>
+        <w:t>wave</w:t>
+      </w:r>
+      <w:proofErr w:type="gramEnd"/>
+      <w:r>
+        <w:rPr>
+          <w:rFonts w:eastAsia="맑은 고딕" w:hint="eastAsia"/>
+          <w:i/>
+          <w:sz w:val="24"/>
+          <w:szCs w:val="24"/>
+          <w:lang w:eastAsia="ko-KR"/>
+        </w:rPr>
+        <w:t xml:space="preserve"> spawn Boss enemy.</w:t>
       </w:r>
     </w:p>
     <w:p>
@@ -2692,7 +3121,29 @@
           <w:szCs w:val="24"/>
           <w:lang w:eastAsia="ko-KR"/>
         </w:rPr>
-        <w:t>fter 5 wave, repeat 1 wave.</w:t>
+        <w:t xml:space="preserve">fter 5 </w:t>
+      </w:r>
+      <w:proofErr w:type="gramStart"/>
+      <w:r>
+        <w:rPr>
+          <w:rFonts w:eastAsia="맑은 고딕" w:hint="eastAsia"/>
+          <w:i/>
+          <w:sz w:val="24"/>
+          <w:szCs w:val="24"/>
+          <w:lang w:eastAsia="ko-KR"/>
+        </w:rPr>
+        <w:t>wave</w:t>
+      </w:r>
+      <w:proofErr w:type="gramEnd"/>
+      <w:r>
+        <w:rPr>
+          <w:rFonts w:eastAsia="맑은 고딕" w:hint="eastAsia"/>
+          <w:i/>
+          <w:sz w:val="24"/>
+          <w:szCs w:val="24"/>
+          <w:lang w:eastAsia="ko-KR"/>
+        </w:rPr>
+        <w:t>, repeat 1 wave.</w:t>
       </w:r>
     </w:p>
     <w:p>
@@ -3131,7 +3582,29 @@
           <w:szCs w:val="24"/>
           <w:lang w:eastAsia="ko-KR"/>
         </w:rPr>
-        <w:t>Normal enemy : 100 point</w:t>
+        <w:t xml:space="preserve">Normal </w:t>
+      </w:r>
+      <w:proofErr w:type="gramStart"/>
+      <w:r>
+        <w:rPr>
+          <w:rFonts w:eastAsia="맑은 고딕" w:hint="eastAsia"/>
+          <w:i/>
+          <w:sz w:val="24"/>
+          <w:szCs w:val="24"/>
+          <w:lang w:eastAsia="ko-KR"/>
+        </w:rPr>
+        <w:t>enemy :</w:t>
+      </w:r>
+      <w:proofErr w:type="gramEnd"/>
+      <w:r>
+        <w:rPr>
+          <w:rFonts w:eastAsia="맑은 고딕" w:hint="eastAsia"/>
+          <w:i/>
+          <w:sz w:val="24"/>
+          <w:szCs w:val="24"/>
+          <w:lang w:eastAsia="ko-KR"/>
+        </w:rPr>
+        <w:t xml:space="preserve"> 100 point</w:t>
       </w:r>
     </w:p>
     <w:p>
@@ -3143,15 +3616,27 @@
           <w:szCs w:val="24"/>
         </w:rPr>
       </w:pPr>
-      <w:r>
-        <w:rPr>
-          <w:rFonts w:eastAsia="맑은 고딕" w:hint="eastAsia"/>
-          <w:i/>
-          <w:sz w:val="24"/>
-          <w:szCs w:val="24"/>
-          <w:lang w:eastAsia="ko-KR"/>
-        </w:rPr>
-        <w:t>Boos : 1000 point</w:t>
+      <w:proofErr w:type="gramStart"/>
+      <w:r>
+        <w:rPr>
+          <w:rFonts w:eastAsia="맑은 고딕" w:hint="eastAsia"/>
+          <w:i/>
+          <w:sz w:val="24"/>
+          <w:szCs w:val="24"/>
+          <w:lang w:eastAsia="ko-KR"/>
+        </w:rPr>
+        <w:t>Boos :</w:t>
+      </w:r>
+      <w:proofErr w:type="gramEnd"/>
+      <w:r>
+        <w:rPr>
+          <w:rFonts w:eastAsia="맑은 고딕" w:hint="eastAsia"/>
+          <w:i/>
+          <w:sz w:val="24"/>
+          <w:szCs w:val="24"/>
+          <w:lang w:eastAsia="ko-KR"/>
+        </w:rPr>
+        <w:t xml:space="preserve"> 1000 point</w:t>
       </w:r>
     </w:p>
     <w:p>
@@ -3228,16 +3713,29 @@
           <w:lang w:eastAsia="ko-KR"/>
         </w:rPr>
       </w:pPr>
-      <w:r>
-        <w:rPr>
-          <w:rFonts w:eastAsia="맑은 고딕" w:hint="eastAsia"/>
-          <w:i/>
-          <w:sz w:val="24"/>
-          <w:szCs w:val="24"/>
-          <w:lang w:eastAsia="ko-KR"/>
-        </w:rPr>
-        <w:t xml:space="preserve">BGM : </w:t>
-      </w:r>
+      <w:proofErr w:type="gramStart"/>
+      <w:r>
+        <w:rPr>
+          <w:rFonts w:eastAsia="맑은 고딕" w:hint="eastAsia"/>
+          <w:i/>
+          <w:sz w:val="24"/>
+          <w:szCs w:val="24"/>
+          <w:lang w:eastAsia="ko-KR"/>
+        </w:rPr>
+        <w:t>BGM :</w:t>
+      </w:r>
+      <w:proofErr w:type="gramEnd"/>
+      <w:r>
+        <w:rPr>
+          <w:rFonts w:eastAsia="맑은 고딕" w:hint="eastAsia"/>
+          <w:i/>
+          <w:sz w:val="24"/>
+          <w:szCs w:val="24"/>
+          <w:lang w:eastAsia="ko-KR"/>
+        </w:rPr>
+        <w:t xml:space="preserve"> </w:t>
+      </w:r>
+      <w:proofErr w:type="spellStart"/>
       <w:r>
         <w:rPr>
           <w:rFonts w:eastAsia="맑은 고딕"/>
@@ -3248,6 +3746,7 @@
         </w:rPr>
         <w:t>FunkyTonk</w:t>
       </w:r>
+      <w:proofErr w:type="spellEnd"/>
     </w:p>
     <w:p>
       <w:pPr>
@@ -3267,8 +3766,19 @@
           <w:szCs w:val="24"/>
           <w:lang w:eastAsia="ko-KR"/>
         </w:rPr>
-        <w:t>#Open Source :</w:t>
-      </w:r>
+        <w:t>#</w:t>
+      </w:r>
+      <w:proofErr w:type="gramStart"/>
+      <w:r>
+        <w:rPr>
+          <w:rFonts w:eastAsia="맑은 고딕" w:hint="eastAsia"/>
+          <w:sz w:val="24"/>
+          <w:szCs w:val="24"/>
+          <w:lang w:eastAsia="ko-KR"/>
+        </w:rPr>
+        <w:t>Open Source :</w:t>
+      </w:r>
+      <w:proofErr w:type="gramEnd"/>
       <w:r>
         <w:rPr>
           <w:rFonts w:eastAsia="맑은 고딕" w:hint="eastAsia"/>
@@ -3305,7 +3815,6 @@
           <w:numId w:val="1"/>
         </w:numPr>
         <w:rPr>
-          <w:rFonts w:hint="eastAsia"/>
           <w:b/>
           <w:sz w:val="24"/>
           <w:szCs w:val="24"/>
@@ -3353,7 +3862,6 @@
         <w:pStyle w:val="a7"/>
         <w:jc w:val="center"/>
         <w:rPr>
-          <w:rFonts w:hint="eastAsia"/>
           <w:i/>
           <w:sz w:val="24"/>
           <w:szCs w:val="24"/>
@@ -3385,7 +3893,7 @@
                     <pic:cNvPicPr/>
                   </pic:nvPicPr>
                   <pic:blipFill>
-                    <a:blip r:embed="rId16" cstate="print"/>
+                    <a:blip r:embed="rId19" cstate="print"/>
                     <a:srcRect l="8659" t="2606" r="4431" b="6189"/>
                     <a:stretch>
                       <a:fillRect/>
@@ -3412,7 +3920,7 @@
         <w:pStyle w:val="a7"/>
         <w:jc w:val="center"/>
         <w:rPr>
-          <w:rFonts w:eastAsia="맑은 고딕" w:hint="eastAsia"/>
+          <w:rFonts w:eastAsia="맑은 고딕"/>
           <w:i/>
           <w:sz w:val="24"/>
           <w:szCs w:val="24"/>
@@ -3434,20 +3942,20 @@
       <w:pPr>
         <w:pStyle w:val="a7"/>
         <w:rPr>
+          <w:i/>
+          <w:sz w:val="24"/>
+          <w:szCs w:val="24"/>
+          <w:lang w:eastAsia="ja-JP"/>
+        </w:rPr>
+      </w:pPr>
+      <w:r>
+        <w:rPr>
           <w:rFonts w:hint="eastAsia"/>
           <w:i/>
-          <w:sz w:val="24"/>
-          <w:szCs w:val="24"/>
-          <w:lang w:eastAsia="ja-JP"/>
-        </w:rPr>
-      </w:pPr>
-      <w:r>
-        <w:rPr>
-          <w:rFonts w:hint="eastAsia"/>
-          <w:i/>
-          <w:sz w:val="24"/>
-          <w:szCs w:val="24"/>
-          <w:lang w:eastAsia="ja-JP"/>
+          <w:noProof/>
+          <w:sz w:val="24"/>
+          <w:szCs w:val="24"/>
+          <w:lang w:val="en-US" w:eastAsia="ja-JP"/>
         </w:rPr>
         <w:lastRenderedPageBreak/>
         <w:drawing>
@@ -3466,7 +3974,7 @@
                     <pic:cNvPicPr/>
                   </pic:nvPicPr>
                   <pic:blipFill>
-                    <a:blip r:embed="rId17" cstate="print"/>
+                    <a:blip r:embed="rId20" cstate="print"/>
                     <a:srcRect l="2056" t="11356" r="7549"/>
                     <a:stretch>
                       <a:fillRect/>
@@ -3493,7 +4001,7 @@
         <w:pStyle w:val="a7"/>
         <w:jc w:val="center"/>
         <w:rPr>
-          <w:rFonts w:eastAsia="맑은 고딕" w:hint="eastAsia"/>
+          <w:rFonts w:eastAsia="맑은 고딕"/>
           <w:i/>
           <w:sz w:val="24"/>
           <w:szCs w:val="24"/>
@@ -3515,7 +4023,6 @@
       <w:pPr>
         <w:pStyle w:val="a7"/>
         <w:rPr>
-          <w:rFonts w:hint="eastAsia"/>
           <w:i/>
           <w:sz w:val="24"/>
           <w:szCs w:val="24"/>
@@ -3528,7 +4035,7 @@
         <w:pStyle w:val="a7"/>
         <w:jc w:val="center"/>
         <w:rPr>
-          <w:rFonts w:eastAsia="맑은 고딕" w:hint="eastAsia"/>
+          <w:rFonts w:eastAsia="맑은 고딕"/>
           <w:i/>
           <w:sz w:val="24"/>
           <w:szCs w:val="24"/>
@@ -3560,7 +4067,7 @@
                     <pic:cNvPicPr/>
                   </pic:nvPicPr>
                   <pic:blipFill>
-                    <a:blip r:embed="rId18" cstate="print"/>
+                    <a:blip r:embed="rId21" cstate="print"/>
                     <a:srcRect t="3901" r="6373" b="15947"/>
                     <a:stretch>
                       <a:fillRect/>
@@ -3587,7 +4094,7 @@
         <w:pStyle w:val="a7"/>
         <w:jc w:val="center"/>
         <w:rPr>
-          <w:rFonts w:eastAsia="맑은 고딕" w:hint="eastAsia"/>
+          <w:rFonts w:eastAsia="맑은 고딕"/>
           <w:i/>
           <w:sz w:val="24"/>
           <w:szCs w:val="24"/>
@@ -3629,7 +4136,6 @@
       <w:pPr>
         <w:pStyle w:val="a7"/>
         <w:rPr>
-          <w:rFonts w:hint="eastAsia"/>
           <w:i/>
           <w:sz w:val="24"/>
           <w:szCs w:val="24"/>
@@ -3641,7 +4147,6 @@
       <w:pPr>
         <w:pStyle w:val="a7"/>
         <w:rPr>
-          <w:rFonts w:hint="eastAsia"/>
           <w:i/>
           <w:sz w:val="24"/>
           <w:szCs w:val="24"/>
@@ -3654,7 +4159,7 @@
         <w:pStyle w:val="a7"/>
         <w:jc w:val="center"/>
         <w:rPr>
-          <w:rFonts w:eastAsia="맑은 고딕" w:hint="eastAsia"/>
+          <w:rFonts w:eastAsia="맑은 고딕"/>
           <w:i/>
           <w:sz w:val="24"/>
           <w:szCs w:val="24"/>
@@ -3686,7 +4191,7 @@
                     <pic:cNvPicPr/>
                   </pic:nvPicPr>
                   <pic:blipFill>
-                    <a:blip r:embed="rId19" cstate="print"/>
+                    <a:blip r:embed="rId22" cstate="print"/>
                     <a:srcRect l="21060" t="15575" r="2777" b="6196"/>
                     <a:stretch>
                       <a:fillRect/>
@@ -3713,7 +4218,7 @@
         <w:pStyle w:val="a7"/>
         <w:jc w:val="center"/>
         <w:rPr>
-          <w:rFonts w:eastAsia="맑은 고딕" w:hint="eastAsia"/>
+          <w:rFonts w:eastAsia="맑은 고딕"/>
           <w:i/>
           <w:sz w:val="24"/>
           <w:szCs w:val="24"/>
@@ -3755,18 +4260,18 @@
       <w:pPr>
         <w:pStyle w:val="a7"/>
         <w:rPr>
-          <w:rFonts w:eastAsia="맑은 고딕" w:hint="eastAsia"/>
-          <w:i/>
-          <w:sz w:val="24"/>
-          <w:szCs w:val="24"/>
-          <w:lang w:eastAsia="ko-KR"/>
-        </w:rPr>
-      </w:pPr>
-    </w:p>
-    <w:p>
-      <w:pPr>
-        <w:rPr>
-          <w:rFonts w:eastAsia="맑은 고딕" w:hint="eastAsia"/>
+          <w:rFonts w:eastAsia="맑은 고딕"/>
+          <w:i/>
+          <w:sz w:val="24"/>
+          <w:szCs w:val="24"/>
+          <w:lang w:eastAsia="ko-KR"/>
+        </w:rPr>
+      </w:pPr>
+    </w:p>
+    <w:p>
+      <w:pPr>
+        <w:rPr>
+          <w:rFonts w:eastAsia="맑은 고딕"/>
           <w:b/>
           <w:sz w:val="24"/>
           <w:szCs w:val="24"/>
@@ -3800,7 +4305,7 @@
       <w:pPr>
         <w:pStyle w:val="a7"/>
         <w:rPr>
-          <w:rFonts w:eastAsia="맑은 고딕" w:hint="eastAsia"/>
+          <w:rFonts w:eastAsia="맑은 고딕"/>
           <w:i/>
           <w:sz w:val="24"/>
           <w:szCs w:val="24"/>
@@ -3822,7 +4327,7 @@
       <w:pPr>
         <w:pStyle w:val="a7"/>
         <w:rPr>
-          <w:rFonts w:eastAsia="맑은 고딕" w:hint="eastAsia"/>
+          <w:rFonts w:eastAsia="맑은 고딕"/>
           <w:i/>
           <w:sz w:val="24"/>
           <w:szCs w:val="24"/>
@@ -3865,7 +4370,7 @@
       <w:pPr>
         <w:pStyle w:val="a7"/>
         <w:rPr>
-          <w:rFonts w:eastAsia="맑은 고딕" w:hint="eastAsia"/>
+          <w:rFonts w:eastAsia="맑은 고딕"/>
           <w:i/>
           <w:sz w:val="24"/>
           <w:szCs w:val="24"/>
@@ -4111,15 +4616,27 @@
         </w:rPr>
         <w:tab/>
       </w:r>
-      <w:r>
-        <w:rPr>
-          <w:rFonts w:eastAsia="맑은 고딕" w:hint="eastAsia"/>
-          <w:i/>
-          <w:sz w:val="24"/>
-          <w:szCs w:val="24"/>
-          <w:lang w:eastAsia="ko-KR"/>
-        </w:rPr>
-        <w:t xml:space="preserve">Total : </w:t>
+      <w:proofErr w:type="gramStart"/>
+      <w:r>
+        <w:rPr>
+          <w:rFonts w:eastAsia="맑은 고딕" w:hint="eastAsia"/>
+          <w:i/>
+          <w:sz w:val="24"/>
+          <w:szCs w:val="24"/>
+          <w:lang w:eastAsia="ko-KR"/>
+        </w:rPr>
+        <w:t>Total :</w:t>
+      </w:r>
+      <w:proofErr w:type="gramEnd"/>
+      <w:r>
+        <w:rPr>
+          <w:rFonts w:eastAsia="맑은 고딕" w:hint="eastAsia"/>
+          <w:i/>
+          <w:sz w:val="24"/>
+          <w:szCs w:val="24"/>
+          <w:lang w:eastAsia="ko-KR"/>
+        </w:rPr>
+        <w:t xml:space="preserve"> </w:t>
       </w:r>
       <w:r>
         <w:rPr>
@@ -4186,10 +4703,10 @@
       </w:r>
     </w:p>
     <w:sectPr>
-      <w:headerReference w:type="even" r:id="rId20"/>
-      <w:headerReference w:type="default" r:id="rId21"/>
-      <w:footerReference w:type="even" r:id="rId22"/>
-      <w:footerReference w:type="default" r:id="rId23"/>
+      <w:headerReference w:type="even" r:id="rId23"/>
+      <w:headerReference w:type="default" r:id="rId24"/>
+      <w:footerReference w:type="even" r:id="rId25"/>
+      <w:footerReference w:type="default" r:id="rId26"/>
       <w:pgSz w:w="12240" w:h="15840"/>
       <w:pgMar w:top="1440" w:right="1440" w:bottom="1440" w:left="1440" w:header="720" w:footer="720" w:gutter="0"/>
       <w:pgBorders w:offsetFrom="page">
@@ -4293,7 +4810,7 @@
         <w:rFonts w:asciiTheme="majorHAnsi" w:hAnsiTheme="majorHAnsi"/>
         <w:noProof/>
       </w:rPr>
-      <w:t>10</w:t>
+      <w:t>6</w:t>
     </w:r>
     <w:r>
       <w:rPr>
@@ -4367,7 +4884,7 @@
         <w:rFonts w:asciiTheme="majorHAnsi" w:hAnsiTheme="majorHAnsi"/>
         <w:noProof/>
       </w:rPr>
-      <w:t>9</w:t>
+      <w:t>5</w:t>
     </w:r>
     <w:r>
       <w:rPr>
@@ -5315,6 +5832,32 @@
     <w:name w:val="hps"/>
     <w:basedOn w:val="a0"/>
     <w:rsid w:val="00027015"/>
+  </w:style>
+  <w:style w:type="table" w:styleId="ac">
+    <w:name w:val="Table Grid"/>
+    <w:basedOn w:val="a1"/>
+    <w:uiPriority w:val="59"/>
+    <w:rsid w:val="006906CE"/>
+    <w:pPr>
+      <w:spacing w:after="0" w:line="240" w:lineRule="auto"/>
+    </w:pPr>
+    <w:tblPr>
+      <w:tblInd w:w="0" w:type="dxa"/>
+      <w:tblBorders>
+        <w:top w:val="single" w:sz="4" w:space="0" w:color="auto"/>
+        <w:left w:val="single" w:sz="4" w:space="0" w:color="auto"/>
+        <w:bottom w:val="single" w:sz="4" w:space="0" w:color="auto"/>
+        <w:right w:val="single" w:sz="4" w:space="0" w:color="auto"/>
+        <w:insideH w:val="single" w:sz="4" w:space="0" w:color="auto"/>
+        <w:insideV w:val="single" w:sz="4" w:space="0" w:color="auto"/>
+      </w:tblBorders>
+      <w:tblCellMar>
+        <w:top w:w="0" w:type="dxa"/>
+        <w:left w:w="108" w:type="dxa"/>
+        <w:bottom w:w="0" w:type="dxa"/>
+        <w:right w:w="108" w:type="dxa"/>
+      </w:tblCellMar>
+    </w:tblPr>
   </w:style>
 </w:styles>
 </file>
@@ -5909,16 +6452,16 @@
 </file>
 
 <file path=customXml/item2.xml><?xml version="1.0" encoding="utf-8"?>
+<p:properties xmlns:p="http://schemas.microsoft.com/office/2006/metadata/properties" xmlns:xsi="http://www.w3.org/2001/XMLSchema-instance" xmlns:pc="http://schemas.microsoft.com/office/infopath/2007/PartnerControls"/>
+</file>
+
+<file path=customXml/item3.xml><?xml version="1.0" encoding="utf-8"?>
 <?mso-contentType ?>
 <FormTemplates xmlns="http://schemas.microsoft.com/sharepoint/v3/contenttype/forms">
   <Display>DocumentLibraryForm</Display>
   <Edit>AssetEditForm</Edit>
   <New>DocumentLibraryForm</New>
 </FormTemplates>
-</file>
-
-<file path=customXml/item3.xml><?xml version="1.0" encoding="utf-8"?>
-<p:properties xmlns:p="http://schemas.microsoft.com/office/2006/metadata/properties" xmlns:xsi="http://www.w3.org/2001/XMLSchema-instance" xmlns:pc="http://schemas.microsoft.com/office/infopath/2007/PartnerControls"/>
 </file>
 
 <file path=customXml/item4.xml><?xml version="1.0" encoding="utf-8"?>
@@ -5938,18 +6481,18 @@
 </file>
 
 <file path=customXml/itemProps2.xml><?xml version="1.0" encoding="utf-8"?>
-<ds:datastoreItem xmlns:ds="http://schemas.openxmlformats.org/officeDocument/2006/customXml" ds:itemID="{DF8A6096-AC3C-41A5-9CB9-998E1823050B}">
+<ds:datastoreItem xmlns:ds="http://schemas.openxmlformats.org/officeDocument/2006/customXml" ds:itemID="{6BD01D80-C71E-4C35-9EC9-AB4B2A68E7C1}">
   <ds:schemaRefs>
-    <ds:schemaRef ds:uri="http://schemas.microsoft.com/sharepoint/v3/contenttype/forms"/>
+    <ds:schemaRef ds:uri="http://schemas.microsoft.com/office/2006/metadata/properties"/>
+    <ds:schemaRef ds:uri="http://schemas.microsoft.com/office/infopath/2007/PartnerControls"/>
   </ds:schemaRefs>
 </ds:datastoreItem>
 </file>
 
 <file path=customXml/itemProps3.xml><?xml version="1.0" encoding="utf-8"?>
-<ds:datastoreItem xmlns:ds="http://schemas.openxmlformats.org/officeDocument/2006/customXml" ds:itemID="{6BD01D80-C71E-4C35-9EC9-AB4B2A68E7C1}">
+<ds:datastoreItem xmlns:ds="http://schemas.openxmlformats.org/officeDocument/2006/customXml" ds:itemID="{DF8A6096-AC3C-41A5-9CB9-998E1823050B}">
   <ds:schemaRefs>
-    <ds:schemaRef ds:uri="http://schemas.microsoft.com/office/2006/metadata/properties"/>
-    <ds:schemaRef ds:uri="http://schemas.microsoft.com/office/infopath/2007/PartnerControls"/>
+    <ds:schemaRef ds:uri="http://schemas.microsoft.com/sharepoint/v3/contenttype/forms"/>
   </ds:schemaRefs>
 </ds:datastoreItem>
 </file>
@@ -5964,7 +6507,7 @@
 </file>
 
 <file path=customXml/itemProps5.xml><?xml version="1.0" encoding="utf-8"?>
-<ds:datastoreItem xmlns:ds="http://schemas.openxmlformats.org/officeDocument/2006/customXml" ds:itemID="{53C78FBD-1F68-4F7C-9C4E-C20ED76EE0A9}">
+<ds:datastoreItem xmlns:ds="http://schemas.openxmlformats.org/officeDocument/2006/customXml" ds:itemID="{DC8BCA3E-CCE7-40AF-9C5C-172A79128BC7}">
   <ds:schemaRefs>
     <ds:schemaRef ds:uri="http://schemas.openxmlformats.org/officeDocument/2006/bibliography"/>
   </ds:schemaRefs>

</xml_diff>